<commit_message>
modified survival analysis based off Hiroshi comments
</commit_message>
<xml_diff>
--- a/survival_analysis/HR_Sens_Female_stroke.docx
+++ b/survival_analysis/HR_Sens_Female_stroke.docx
@@ -736,7 +736,7 @@
                 <w:szCs w:val="22"/>
                 <w:color w:val="000000"/>
               </w:rPr>
-              <w:t xml:space="preserve">[0.917,320]</w:t>
+              <w:t xml:space="preserve">[1.83,319]</w:t>
             </w:r>
           </w:p>
         </w:tc>
@@ -962,51 +962,51 @@
                 <w:szCs w:val="22"/>
                 <w:color w:val="000000"/>
               </w:rPr>
-              <w:t xml:space="preserve">(320,464]</w:t>
-            </w:r>
-          </w:p>
-        </w:tc>
-        <w:tc>
-          <w:tcPr>
-            <w:tcBorders>
-              <w:bottom w:val="none" w:sz="0" w:space="0" w:color="000000"/>
-              <w:top w:val="none" w:sz="0" w:space="0" w:color="000000"/>
-              <w:left w:val="none" w:sz="0" w:space="0" w:color="000000"/>
-              <w:right w:val="none" w:sz="0" w:space="0" w:color="000000"/>
-            </w:tcBorders>
-            <w:shd w:val="clear" w:color="auto" w:fill="FFFFFF"/>
-            <w:tcMar>
-              <w:top w:w="0" w:type="dxa"/>
-              <w:bottom w:w="0" w:type="dxa"/>
-              <w:left w:w="0" w:type="dxa"/>
-              <w:right w:w="0" w:type="dxa"/>
-            </w:tcMar>
-            <w:vAlign w:val="top"/>
-          </w:tcPr>
-          <w:p>
-            <w:pPr>
-              <w:pStyle w:val="Normal"/>
-              <w:jc w:val="center"/>
-              <w:pBdr>
-                <w:bottom w:val="none" w:sz="0" w:space="0" w:color="000000"/>
-                <w:top w:val="none" w:sz="0" w:space="0" w:color="000000"/>
-                <w:left w:val="none" w:sz="0" w:space="0" w:color="000000"/>
-                <w:right w:val="none" w:sz="0" w:space="0" w:color="000000"/>
-              </w:pBdr>
-              <w:spacing w:after="100" w:before="100" w:line="240"/>
-              <w:ind w:left="100" w:right="100" w:firstLine="0" w:firstLineChars="0"/>
-            </w:pPr>
-            <w:r>
-              <w:rPr>
-                <w:rFonts w:ascii="DejaVu Sans" w:hAnsi="DejaVu Sans" w:eastAsia="DejaVu Sans" w:cs="DejaVu Sans"/>
-                <w:i w:val="false"/>
-                <w:b w:val="false"/>
-                <w:u w:val="none"/>
-                <w:sz w:val="22"/>
-                <w:szCs w:val="22"/>
-                <w:color w:val="000000"/>
-              </w:rPr>
-              <w:t xml:space="preserve">0.69 (0.54 to 0.88)</w:t>
+              <w:t xml:space="preserve">(319,464]</w:t>
+            </w:r>
+          </w:p>
+        </w:tc>
+        <w:tc>
+          <w:tcPr>
+            <w:tcBorders>
+              <w:bottom w:val="none" w:sz="0" w:space="0" w:color="000000"/>
+              <w:top w:val="none" w:sz="0" w:space="0" w:color="000000"/>
+              <w:left w:val="none" w:sz="0" w:space="0" w:color="000000"/>
+              <w:right w:val="none" w:sz="0" w:space="0" w:color="000000"/>
+            </w:tcBorders>
+            <w:shd w:val="clear" w:color="auto" w:fill="FFFFFF"/>
+            <w:tcMar>
+              <w:top w:w="0" w:type="dxa"/>
+              <w:bottom w:w="0" w:type="dxa"/>
+              <w:left w:w="0" w:type="dxa"/>
+              <w:right w:w="0" w:type="dxa"/>
+            </w:tcMar>
+            <w:vAlign w:val="top"/>
+          </w:tcPr>
+          <w:p>
+            <w:pPr>
+              <w:pStyle w:val="Normal"/>
+              <w:jc w:val="center"/>
+              <w:pBdr>
+                <w:bottom w:val="none" w:sz="0" w:space="0" w:color="000000"/>
+                <w:top w:val="none" w:sz="0" w:space="0" w:color="000000"/>
+                <w:left w:val="none" w:sz="0" w:space="0" w:color="000000"/>
+                <w:right w:val="none" w:sz="0" w:space="0" w:color="000000"/>
+              </w:pBdr>
+              <w:spacing w:after="100" w:before="100" w:line="240"/>
+              <w:ind w:left="100" w:right="100" w:firstLine="0" w:firstLineChars="0"/>
+            </w:pPr>
+            <w:r>
+              <w:rPr>
+                <w:rFonts w:ascii="DejaVu Sans" w:hAnsi="DejaVu Sans" w:eastAsia="DejaVu Sans" w:cs="DejaVu Sans"/>
+                <w:i w:val="false"/>
+                <w:b w:val="false"/>
+                <w:u w:val="none"/>
+                <w:sz w:val="22"/>
+                <w:szCs w:val="22"/>
+                <w:color w:val="000000"/>
+              </w:rPr>
+              <w:t xml:space="preserve">0.67 (0.52 to 0.87)</w:t>
             </w:r>
           </w:p>
         </w:tc>
@@ -1232,51 +1232,51 @@
                 <w:szCs w:val="22"/>
                 <w:color w:val="000000"/>
               </w:rPr>
-              <w:t xml:space="preserve">0.75 (0.58 to 0.96)</w:t>
-            </w:r>
-          </w:p>
-        </w:tc>
-        <w:tc>
-          <w:tcPr>
-            <w:tcBorders>
-              <w:bottom w:val="none" w:sz="0" w:space="0" w:color="000000"/>
-              <w:top w:val="none" w:sz="0" w:space="0" w:color="000000"/>
-              <w:left w:val="none" w:sz="0" w:space="0" w:color="000000"/>
-              <w:right w:val="none" w:sz="0" w:space="0" w:color="000000"/>
-            </w:tcBorders>
-            <w:shd w:val="clear" w:color="auto" w:fill="FFFFFF"/>
-            <w:tcMar>
-              <w:top w:w="0" w:type="dxa"/>
-              <w:bottom w:w="0" w:type="dxa"/>
-              <w:left w:w="0" w:type="dxa"/>
-              <w:right w:w="0" w:type="dxa"/>
-            </w:tcMar>
-            <w:vAlign w:val="top"/>
-          </w:tcPr>
-          <w:p>
-            <w:pPr>
-              <w:pStyle w:val="Normal"/>
-              <w:jc w:val="center"/>
-              <w:pBdr>
-                <w:bottom w:val="none" w:sz="0" w:space="0" w:color="000000"/>
-                <w:top w:val="none" w:sz="0" w:space="0" w:color="000000"/>
-                <w:left w:val="none" w:sz="0" w:space="0" w:color="000000"/>
-                <w:right w:val="none" w:sz="0" w:space="0" w:color="000000"/>
-              </w:pBdr>
-              <w:spacing w:after="100" w:before="100" w:line="240"/>
-              <w:ind w:left="100" w:right="100" w:firstLine="0" w:firstLineChars="0"/>
-            </w:pPr>
-            <w:r>
-              <w:rPr>
-                <w:rFonts w:ascii="DejaVu Sans" w:hAnsi="DejaVu Sans" w:eastAsia="DejaVu Sans" w:cs="DejaVu Sans"/>
-                <w:i w:val="false"/>
-                <w:b w:val="false"/>
-                <w:u w:val="none"/>
-                <w:sz w:val="22"/>
-                <w:szCs w:val="22"/>
-                <w:color w:val="000000"/>
-              </w:rPr>
-              <w:t xml:space="preserve">0.023</w:t>
+              <w:t xml:space="preserve">0.70 (0.54 to 0.92)</w:t>
+            </w:r>
+          </w:p>
+        </w:tc>
+        <w:tc>
+          <w:tcPr>
+            <w:tcBorders>
+              <w:bottom w:val="none" w:sz="0" w:space="0" w:color="000000"/>
+              <w:top w:val="none" w:sz="0" w:space="0" w:color="000000"/>
+              <w:left w:val="none" w:sz="0" w:space="0" w:color="000000"/>
+              <w:right w:val="none" w:sz="0" w:space="0" w:color="000000"/>
+            </w:tcBorders>
+            <w:shd w:val="clear" w:color="auto" w:fill="FFFFFF"/>
+            <w:tcMar>
+              <w:top w:w="0" w:type="dxa"/>
+              <w:bottom w:w="0" w:type="dxa"/>
+              <w:left w:w="0" w:type="dxa"/>
+              <w:right w:w="0" w:type="dxa"/>
+            </w:tcMar>
+            <w:vAlign w:val="top"/>
+          </w:tcPr>
+          <w:p>
+            <w:pPr>
+              <w:pStyle w:val="Normal"/>
+              <w:jc w:val="center"/>
+              <w:pBdr>
+                <w:bottom w:val="none" w:sz="0" w:space="0" w:color="000000"/>
+                <w:top w:val="none" w:sz="0" w:space="0" w:color="000000"/>
+                <w:left w:val="none" w:sz="0" w:space="0" w:color="000000"/>
+                <w:right w:val="none" w:sz="0" w:space="0" w:color="000000"/>
+              </w:pBdr>
+              <w:spacing w:after="100" w:before="100" w:line="240"/>
+              <w:ind w:left="100" w:right="100" w:firstLine="0" w:firstLineChars="0"/>
+            </w:pPr>
+            <w:r>
+              <w:rPr>
+                <w:rFonts w:ascii="DejaVu Sans" w:hAnsi="DejaVu Sans" w:eastAsia="DejaVu Sans" w:cs="DejaVu Sans"/>
+                <w:i w:val="false"/>
+                <w:b w:val="false"/>
+                <w:u w:val="none"/>
+                <w:sz w:val="22"/>
+                <w:szCs w:val="22"/>
+                <w:color w:val="000000"/>
+              </w:rPr>
+              <w:t xml:space="preserve">0.010</w:t>
             </w:r>
           </w:p>
         </w:tc>
@@ -1458,51 +1458,51 @@
                 <w:szCs w:val="22"/>
                 <w:color w:val="000000"/>
               </w:rPr>
-              <w:t xml:space="preserve">0.59 (0.44 to 0.78)</w:t>
-            </w:r>
-          </w:p>
-        </w:tc>
-        <w:tc>
-          <w:tcPr>
-            <w:tcBorders>
-              <w:bottom w:val="none" w:sz="0" w:space="0" w:color="000000"/>
-              <w:top w:val="none" w:sz="0" w:space="0" w:color="000000"/>
-              <w:left w:val="none" w:sz="0" w:space="0" w:color="000000"/>
-              <w:right w:val="none" w:sz="0" w:space="0" w:color="000000"/>
-            </w:tcBorders>
-            <w:shd w:val="clear" w:color="auto" w:fill="FFFFFF"/>
-            <w:tcMar>
-              <w:top w:w="0" w:type="dxa"/>
-              <w:bottom w:w="0" w:type="dxa"/>
-              <w:left w:w="0" w:type="dxa"/>
-              <w:right w:w="0" w:type="dxa"/>
-            </w:tcMar>
-            <w:vAlign w:val="top"/>
-          </w:tcPr>
-          <w:p>
-            <w:pPr>
-              <w:pStyle w:val="Normal"/>
-              <w:jc w:val="center"/>
-              <w:pBdr>
-                <w:bottom w:val="none" w:sz="0" w:space="0" w:color="000000"/>
-                <w:top w:val="none" w:sz="0" w:space="0" w:color="000000"/>
-                <w:left w:val="none" w:sz="0" w:space="0" w:color="000000"/>
-                <w:right w:val="none" w:sz="0" w:space="0" w:color="000000"/>
-              </w:pBdr>
-              <w:spacing w:after="100" w:before="100" w:line="240"/>
-              <w:ind w:left="100" w:right="100" w:firstLine="0" w:firstLineChars="0"/>
-            </w:pPr>
-            <w:r>
-              <w:rPr>
-                <w:rFonts w:ascii="DejaVu Sans" w:hAnsi="DejaVu Sans" w:eastAsia="DejaVu Sans" w:cs="DejaVu Sans"/>
-                <w:i w:val="false"/>
-                <w:b w:val="false"/>
-                <w:u w:val="none"/>
-                <w:sz w:val="22"/>
-                <w:szCs w:val="22"/>
-                <w:color w:val="000000"/>
-              </w:rPr>
-              <w:t xml:space="preserve">&lt;0.001</w:t>
+              <w:t xml:space="preserve">0.61 (0.45 to 0.82)</w:t>
+            </w:r>
+          </w:p>
+        </w:tc>
+        <w:tc>
+          <w:tcPr>
+            <w:tcBorders>
+              <w:bottom w:val="none" w:sz="0" w:space="0" w:color="000000"/>
+              <w:top w:val="none" w:sz="0" w:space="0" w:color="000000"/>
+              <w:left w:val="none" w:sz="0" w:space="0" w:color="000000"/>
+              <w:right w:val="none" w:sz="0" w:space="0" w:color="000000"/>
+            </w:tcBorders>
+            <w:shd w:val="clear" w:color="auto" w:fill="FFFFFF"/>
+            <w:tcMar>
+              <w:top w:w="0" w:type="dxa"/>
+              <w:bottom w:w="0" w:type="dxa"/>
+              <w:left w:w="0" w:type="dxa"/>
+              <w:right w:w="0" w:type="dxa"/>
+            </w:tcMar>
+            <w:vAlign w:val="top"/>
+          </w:tcPr>
+          <w:p>
+            <w:pPr>
+              <w:pStyle w:val="Normal"/>
+              <w:jc w:val="center"/>
+              <w:pBdr>
+                <w:bottom w:val="none" w:sz="0" w:space="0" w:color="000000"/>
+                <w:top w:val="none" w:sz="0" w:space="0" w:color="000000"/>
+                <w:left w:val="none" w:sz="0" w:space="0" w:color="000000"/>
+                <w:right w:val="none" w:sz="0" w:space="0" w:color="000000"/>
+              </w:pBdr>
+              <w:spacing w:after="100" w:before="100" w:line="240"/>
+              <w:ind w:left="100" w:right="100" w:firstLine="0" w:firstLineChars="0"/>
+            </w:pPr>
+            <w:r>
+              <w:rPr>
+                <w:rFonts w:ascii="DejaVu Sans" w:hAnsi="DejaVu Sans" w:eastAsia="DejaVu Sans" w:cs="DejaVu Sans"/>
+                <w:i w:val="false"/>
+                <w:b w:val="false"/>
+                <w:u w:val="none"/>
+                <w:sz w:val="22"/>
+                <w:szCs w:val="22"/>
+                <w:color w:val="000000"/>
+              </w:rPr>
+              <w:t xml:space="preserve">0.001</w:t>
             </w:r>
           </w:p>
         </w:tc>
@@ -2224,51 +2224,51 @@
                 <w:szCs w:val="22"/>
                 <w:color w:val="000000"/>
               </w:rPr>
-              <w:t xml:space="preserve">0.82 (0.65 to 1.03)</w:t>
-            </w:r>
-          </w:p>
-        </w:tc>
-        <w:tc>
-          <w:tcPr>
-            <w:tcBorders>
-              <w:bottom w:val="none" w:sz="0" w:space="0" w:color="000000"/>
-              <w:top w:val="none" w:sz="0" w:space="0" w:color="000000"/>
-              <w:left w:val="none" w:sz="0" w:space="0" w:color="000000"/>
-              <w:right w:val="none" w:sz="0" w:space="0" w:color="000000"/>
-            </w:tcBorders>
-            <w:shd w:val="clear" w:color="auto" w:fill="FFFFFF"/>
-            <w:tcMar>
-              <w:top w:w="0" w:type="dxa"/>
-              <w:bottom w:w="0" w:type="dxa"/>
-              <w:left w:w="0" w:type="dxa"/>
-              <w:right w:w="0" w:type="dxa"/>
-            </w:tcMar>
-            <w:vAlign w:val="top"/>
-          </w:tcPr>
-          <w:p>
-            <w:pPr>
-              <w:pStyle w:val="Normal"/>
-              <w:jc w:val="center"/>
-              <w:pBdr>
-                <w:bottom w:val="none" w:sz="0" w:space="0" w:color="000000"/>
-                <w:top w:val="none" w:sz="0" w:space="0" w:color="000000"/>
-                <w:left w:val="none" w:sz="0" w:space="0" w:color="000000"/>
-                <w:right w:val="none" w:sz="0" w:space="0" w:color="000000"/>
-              </w:pBdr>
-              <w:spacing w:after="100" w:before="100" w:line="240"/>
-              <w:ind w:left="100" w:right="100" w:firstLine="0" w:firstLineChars="0"/>
-            </w:pPr>
-            <w:r>
-              <w:rPr>
-                <w:rFonts w:ascii="DejaVu Sans" w:hAnsi="DejaVu Sans" w:eastAsia="DejaVu Sans" w:cs="DejaVu Sans"/>
-                <w:i w:val="false"/>
-                <w:b w:val="false"/>
-                <w:u w:val="none"/>
-                <w:sz w:val="22"/>
-                <w:szCs w:val="22"/>
-                <w:color w:val="000000"/>
-              </w:rPr>
-              <w:t xml:space="preserve">0.094</w:t>
+              <w:t xml:space="preserve">0.81 (0.63 to 1.04)</w:t>
+            </w:r>
+          </w:p>
+        </w:tc>
+        <w:tc>
+          <w:tcPr>
+            <w:tcBorders>
+              <w:bottom w:val="none" w:sz="0" w:space="0" w:color="000000"/>
+              <w:top w:val="none" w:sz="0" w:space="0" w:color="000000"/>
+              <w:left w:val="none" w:sz="0" w:space="0" w:color="000000"/>
+              <w:right w:val="none" w:sz="0" w:space="0" w:color="000000"/>
+            </w:tcBorders>
+            <w:shd w:val="clear" w:color="auto" w:fill="FFFFFF"/>
+            <w:tcMar>
+              <w:top w:w="0" w:type="dxa"/>
+              <w:bottom w:w="0" w:type="dxa"/>
+              <w:left w:w="0" w:type="dxa"/>
+              <w:right w:w="0" w:type="dxa"/>
+            </w:tcMar>
+            <w:vAlign w:val="top"/>
+          </w:tcPr>
+          <w:p>
+            <w:pPr>
+              <w:pStyle w:val="Normal"/>
+              <w:jc w:val="center"/>
+              <w:pBdr>
+                <w:bottom w:val="none" w:sz="0" w:space="0" w:color="000000"/>
+                <w:top w:val="none" w:sz="0" w:space="0" w:color="000000"/>
+                <w:left w:val="none" w:sz="0" w:space="0" w:color="000000"/>
+                <w:right w:val="none" w:sz="0" w:space="0" w:color="000000"/>
+              </w:pBdr>
+              <w:spacing w:after="100" w:before="100" w:line="240"/>
+              <w:ind w:left="100" w:right="100" w:firstLine="0" w:firstLineChars="0"/>
+            </w:pPr>
+            <w:r>
+              <w:rPr>
+                <w:rFonts w:ascii="DejaVu Sans" w:hAnsi="DejaVu Sans" w:eastAsia="DejaVu Sans" w:cs="DejaVu Sans"/>
+                <w:i w:val="false"/>
+                <w:b w:val="false"/>
+                <w:u w:val="none"/>
+                <w:sz w:val="22"/>
+                <w:szCs w:val="22"/>
+                <w:color w:val="000000"/>
+              </w:rPr>
+              <w:t xml:space="preserve">0.095</w:t>
             </w:r>
           </w:p>
         </w:tc>
@@ -2450,51 +2450,51 @@
                 <w:szCs w:val="22"/>
                 <w:color w:val="000000"/>
               </w:rPr>
-              <w:t xml:space="preserve">0.73 (0.56 to 0.94)</w:t>
-            </w:r>
-          </w:p>
-        </w:tc>
-        <w:tc>
-          <w:tcPr>
-            <w:tcBorders>
-              <w:bottom w:val="none" w:sz="0" w:space="0" w:color="000000"/>
-              <w:top w:val="none" w:sz="0" w:space="0" w:color="000000"/>
-              <w:left w:val="none" w:sz="0" w:space="0" w:color="000000"/>
-              <w:right w:val="none" w:sz="0" w:space="0" w:color="000000"/>
-            </w:tcBorders>
-            <w:shd w:val="clear" w:color="auto" w:fill="FFFFFF"/>
-            <w:tcMar>
-              <w:top w:w="0" w:type="dxa"/>
-              <w:bottom w:w="0" w:type="dxa"/>
-              <w:left w:w="0" w:type="dxa"/>
-              <w:right w:w="0" w:type="dxa"/>
-            </w:tcMar>
-            <w:vAlign w:val="top"/>
-          </w:tcPr>
-          <w:p>
-            <w:pPr>
-              <w:pStyle w:val="Normal"/>
-              <w:jc w:val="center"/>
-              <w:pBdr>
-                <w:bottom w:val="none" w:sz="0" w:space="0" w:color="000000"/>
-                <w:top w:val="none" w:sz="0" w:space="0" w:color="000000"/>
-                <w:left w:val="none" w:sz="0" w:space="0" w:color="000000"/>
-                <w:right w:val="none" w:sz="0" w:space="0" w:color="000000"/>
-              </w:pBdr>
-              <w:spacing w:after="100" w:before="100" w:line="240"/>
-              <w:ind w:left="100" w:right="100" w:firstLine="0" w:firstLineChars="0"/>
-            </w:pPr>
-            <w:r>
-              <w:rPr>
-                <w:rFonts w:ascii="DejaVu Sans" w:hAnsi="DejaVu Sans" w:eastAsia="DejaVu Sans" w:cs="DejaVu Sans"/>
-                <w:i w:val="false"/>
-                <w:b w:val="false"/>
-                <w:u w:val="none"/>
-                <w:sz w:val="22"/>
-                <w:szCs w:val="22"/>
-                <w:color w:val="000000"/>
-              </w:rPr>
-              <w:t xml:space="preserve">0.017</w:t>
+              <w:t xml:space="preserve">0.72 (0.55 to 0.95)</w:t>
+            </w:r>
+          </w:p>
+        </w:tc>
+        <w:tc>
+          <w:tcPr>
+            <w:tcBorders>
+              <w:bottom w:val="none" w:sz="0" w:space="0" w:color="000000"/>
+              <w:top w:val="none" w:sz="0" w:space="0" w:color="000000"/>
+              <w:left w:val="none" w:sz="0" w:space="0" w:color="000000"/>
+              <w:right w:val="none" w:sz="0" w:space="0" w:color="000000"/>
+            </w:tcBorders>
+            <w:shd w:val="clear" w:color="auto" w:fill="FFFFFF"/>
+            <w:tcMar>
+              <w:top w:w="0" w:type="dxa"/>
+              <w:bottom w:w="0" w:type="dxa"/>
+              <w:left w:w="0" w:type="dxa"/>
+              <w:right w:w="0" w:type="dxa"/>
+            </w:tcMar>
+            <w:vAlign w:val="top"/>
+          </w:tcPr>
+          <w:p>
+            <w:pPr>
+              <w:pStyle w:val="Normal"/>
+              <w:jc w:val="center"/>
+              <w:pBdr>
+                <w:bottom w:val="none" w:sz="0" w:space="0" w:color="000000"/>
+                <w:top w:val="none" w:sz="0" w:space="0" w:color="000000"/>
+                <w:left w:val="none" w:sz="0" w:space="0" w:color="000000"/>
+                <w:right w:val="none" w:sz="0" w:space="0" w:color="000000"/>
+              </w:pBdr>
+              <w:spacing w:after="100" w:before="100" w:line="240"/>
+              <w:ind w:left="100" w:right="100" w:firstLine="0" w:firstLineChars="0"/>
+            </w:pPr>
+            <w:r>
+              <w:rPr>
+                <w:rFonts w:ascii="DejaVu Sans" w:hAnsi="DejaVu Sans" w:eastAsia="DejaVu Sans" w:cs="DejaVu Sans"/>
+                <w:i w:val="false"/>
+                <w:b w:val="false"/>
+                <w:u w:val="none"/>
+                <w:sz w:val="22"/>
+                <w:szCs w:val="22"/>
+                <w:color w:val="000000"/>
+              </w:rPr>
+              <w:t xml:space="preserve">0.022</w:t>
             </w:r>
           </w:p>
         </w:tc>
@@ -2676,7 +2676,7 @@
                 <w:szCs w:val="22"/>
                 <w:color w:val="000000"/>
               </w:rPr>
-              <w:t xml:space="preserve">0.76 (0.57 to 1.02)</w:t>
+              <w:t xml:space="preserve">0.83 (0.61 to 1.12)</w:t>
             </w:r>
           </w:p>
         </w:tc>
@@ -2720,7 +2720,7 @@
                 <w:szCs w:val="22"/>
                 <w:color w:val="000000"/>
               </w:rPr>
-              <w:t xml:space="preserve">0.069</w:t>
+              <w:t xml:space="preserve">0.22</w:t>
             </w:r>
           </w:p>
         </w:tc>

</xml_diff>